<commit_message>
moved dist out to root
</commit_message>
<xml_diff>
--- a/MY PHILOSOPHY.docx
+++ b/MY PHILOSOPHY.docx
@@ -25,6 +25,7 @@
           <w:rFonts w:ascii="Times New Roman" w:eastAsia="Times New Roman" w:hAnsi="Times New Roman" w:cs="Times New Roman"/>
         </w:rPr>
       </w:pPr>
+      <w:bookmarkStart w:id="0" w:name="_GoBack"/>
       <w:r>
         <w:rPr>
           <w:rFonts w:ascii="Times New Roman" w:eastAsia="Times New Roman" w:hAnsi="Times New Roman" w:cs="Times New Roman"/>
@@ -119,22 +120,49 @@
         </w:rPr>
         <w:t xml:space="preserve"> Sixty Studies for Violin,</w:t>
       </w:r>
-      <w:bookmarkStart w:id="0" w:name="_GoBack"/>
-      <w:bookmarkEnd w:id="0"/>
-    </w:p>
-    <w:p>
-      <w:pPr>
-        <w:spacing w:before="100" w:beforeAutospacing="1" w:after="100" w:afterAutospacing="1"/>
-        <w:rPr>
-          <w:rFonts w:ascii="Times New Roman" w:eastAsia="Times New Roman" w:hAnsi="Times New Roman" w:cs="Times New Roman"/>
-        </w:rPr>
-      </w:pPr>
-      <w:r>
-        <w:rPr>
-          <w:rFonts w:ascii="Times New Roman" w:eastAsia="Times New Roman" w:hAnsi="Times New Roman" w:cs="Times New Roman"/>
-        </w:rPr>
-        <w:t>In addition, music reading and understanding basic theory is very important for students of all ages and levels. Musical flashcards and musical computer games are great tools. In addition, I encourage and expect all my students to listen to their recordings and watch YouTube videos of all their pieces.</w:t>
-      </w:r>
+      <w:r>
+        <w:rPr>
+          <w:rFonts w:ascii="Times New Roman" w:eastAsia="Times New Roman" w:hAnsi="Times New Roman" w:cs="Times New Roman"/>
+        </w:rPr>
+        <w:t xml:space="preserve"> </w:t>
+      </w:r>
+      <w:proofErr w:type="spellStart"/>
+      <w:r>
+        <w:rPr>
+          <w:rFonts w:ascii="Times New Roman" w:eastAsia="Times New Roman" w:hAnsi="Times New Roman" w:cs="Times New Roman"/>
+        </w:rPr>
+        <w:t>Galamian</w:t>
+      </w:r>
+      <w:proofErr w:type="spellEnd"/>
+      <w:r>
+        <w:rPr>
+          <w:rFonts w:ascii="Times New Roman" w:eastAsia="Times New Roman" w:hAnsi="Times New Roman" w:cs="Times New Roman"/>
+        </w:rPr>
+        <w:t xml:space="preserve"> Scales, and Simon </w:t>
+      </w:r>
+      <w:proofErr w:type="spellStart"/>
+      <w:r>
+        <w:rPr>
+          <w:rFonts w:ascii="Times New Roman" w:eastAsia="Times New Roman" w:hAnsi="Times New Roman" w:cs="Times New Roman"/>
+        </w:rPr>
+        <w:t>Fischers</w:t>
+      </w:r>
+      <w:proofErr w:type="spellEnd"/>
+      <w:r>
+        <w:rPr>
+          <w:rFonts w:ascii="Times New Roman" w:eastAsia="Times New Roman" w:hAnsi="Times New Roman" w:cs="Times New Roman"/>
+        </w:rPr>
+        <w:t xml:space="preserve"> basics will reinforce those foundational learning elements.</w:t>
+      </w:r>
+    </w:p>
+    <w:bookmarkEnd w:id="0"/>
+    <w:p>
+      <w:pPr>
+        <w:spacing w:before="100" w:beforeAutospacing="1" w:after="100" w:afterAutospacing="1"/>
+        <w:rPr>
+          <w:rFonts w:ascii="Times New Roman" w:eastAsia="Times New Roman" w:hAnsi="Times New Roman" w:cs="Times New Roman"/>
+        </w:rPr>
+      </w:pPr>
     </w:p>
     <w:p>
       <w:pPr>
@@ -149,158 +177,158 @@
           <w:b/>
           <w:bCs/>
         </w:rPr>
-        <w:t>STUDENTS ACCEPTED</w:t>
-      </w:r>
-    </w:p>
-    <w:p>
-      <w:pPr>
-        <w:spacing w:before="100" w:beforeAutospacing="1" w:after="100" w:afterAutospacing="1"/>
-        <w:rPr>
-          <w:rFonts w:ascii="Times New Roman" w:eastAsia="Times New Roman" w:hAnsi="Times New Roman" w:cs="Times New Roman"/>
-        </w:rPr>
-      </w:pPr>
-      <w:r>
-        <w:rPr>
-          <w:rFonts w:ascii="Times New Roman" w:eastAsia="Times New Roman" w:hAnsi="Times New Roman" w:cs="Times New Roman"/>
-        </w:rPr>
-        <w:t xml:space="preserve">I am currently accepting violin students of all ages and </w:t>
-      </w:r>
-      <w:r>
-        <w:rPr>
-          <w:rFonts w:ascii="Times New Roman" w:eastAsia="Times New Roman" w:hAnsi="Times New Roman" w:cs="Times New Roman"/>
-        </w:rPr>
-        <w:t>beginner to beginner-intermediate level</w:t>
-      </w:r>
-      <w:r>
-        <w:rPr>
-          <w:rFonts w:ascii="Times New Roman" w:eastAsia="Times New Roman" w:hAnsi="Times New Roman" w:cs="Times New Roman"/>
-        </w:rPr>
-        <w:t>.</w:t>
-      </w:r>
-      <w:r>
-        <w:rPr>
-          <w:rFonts w:ascii="Times New Roman" w:eastAsia="Times New Roman" w:hAnsi="Times New Roman" w:cs="Times New Roman"/>
-        </w:rPr>
-        <w:t xml:space="preserve"> </w:t>
-      </w:r>
-      <w:r>
-        <w:rPr>
-          <w:rFonts w:ascii="Times New Roman" w:eastAsia="Times New Roman" w:hAnsi="Times New Roman" w:cs="Times New Roman"/>
-        </w:rPr>
-        <w:t xml:space="preserve">If your child </w:t>
-      </w:r>
-      <w:r>
-        <w:rPr>
-          <w:rFonts w:ascii="Times New Roman" w:eastAsia="Times New Roman" w:hAnsi="Times New Roman" w:cs="Times New Roman"/>
-        </w:rPr>
-        <w:t>needs any special accommodations</w:t>
-      </w:r>
-      <w:r>
-        <w:rPr>
-          <w:rFonts w:ascii="Times New Roman" w:eastAsia="Times New Roman" w:hAnsi="Times New Roman" w:cs="Times New Roman"/>
-        </w:rPr>
-        <w:t xml:space="preserve"> PLEASE </w:t>
-      </w:r>
-      <w:r>
-        <w:rPr>
-          <w:rFonts w:ascii="Times New Roman" w:eastAsia="Times New Roman" w:hAnsi="Times New Roman" w:cs="Times New Roman"/>
-        </w:rPr>
-        <w:t>make sure to give me a heads up so we can determine if I’m a good fit for them</w:t>
-      </w:r>
-      <w:r>
-        <w:rPr>
-          <w:rFonts w:ascii="Times New Roman" w:eastAsia="Times New Roman" w:hAnsi="Times New Roman" w:cs="Times New Roman"/>
-        </w:rPr>
-        <w:t>.</w:t>
-      </w:r>
-    </w:p>
-    <w:p>
-      <w:pPr>
-        <w:spacing w:before="100" w:beforeAutospacing="1" w:after="100" w:afterAutospacing="1"/>
-        <w:rPr>
-          <w:rFonts w:ascii="Times New Roman" w:eastAsia="Times New Roman" w:hAnsi="Times New Roman" w:cs="Times New Roman"/>
-        </w:rPr>
-      </w:pPr>
-      <w:bookmarkStart w:id="1" w:name="rates"/>
+        <w:t>RATES</w:t>
+      </w:r>
+    </w:p>
+    <w:p>
+      <w:pPr>
+        <w:spacing w:before="100" w:beforeAutospacing="1" w:after="100" w:afterAutospacing="1"/>
+        <w:rPr>
+          <w:rFonts w:ascii="Times New Roman" w:eastAsia="Times New Roman" w:hAnsi="Times New Roman" w:cs="Times New Roman"/>
+        </w:rPr>
+      </w:pPr>
+      <w:r>
+        <w:rPr>
+          <w:rFonts w:ascii="Times New Roman" w:eastAsia="Times New Roman" w:hAnsi="Times New Roman" w:cs="Times New Roman"/>
+        </w:rPr>
+        <w:t>30 minutes: $</w:t>
+      </w:r>
+      <w:r>
+        <w:rPr>
+          <w:rFonts w:ascii="Times New Roman" w:eastAsia="Times New Roman" w:hAnsi="Times New Roman" w:cs="Times New Roman"/>
+        </w:rPr>
+        <w:t>30</w:t>
+      </w:r>
+    </w:p>
+    <w:p>
+      <w:pPr>
+        <w:spacing w:before="100" w:beforeAutospacing="1" w:after="100" w:afterAutospacing="1"/>
+        <w:rPr>
+          <w:rFonts w:ascii="Times New Roman" w:eastAsia="Times New Roman" w:hAnsi="Times New Roman" w:cs="Times New Roman"/>
+        </w:rPr>
+      </w:pPr>
+      <w:r>
+        <w:rPr>
+          <w:rFonts w:ascii="Times New Roman" w:eastAsia="Times New Roman" w:hAnsi="Times New Roman" w:cs="Times New Roman"/>
+        </w:rPr>
+        <w:t>45 minutes: $</w:t>
+      </w:r>
+      <w:r>
+        <w:rPr>
+          <w:rFonts w:ascii="Times New Roman" w:eastAsia="Times New Roman" w:hAnsi="Times New Roman" w:cs="Times New Roman"/>
+        </w:rPr>
+        <w:t>45</w:t>
+      </w:r>
+    </w:p>
+    <w:p>
+      <w:pPr>
+        <w:spacing w:before="100" w:beforeAutospacing="1" w:after="100" w:afterAutospacing="1"/>
+        <w:rPr>
+          <w:rFonts w:ascii="Times New Roman" w:eastAsia="Times New Roman" w:hAnsi="Times New Roman" w:cs="Times New Roman"/>
+        </w:rPr>
+      </w:pPr>
+      <w:r>
+        <w:rPr>
+          <w:rFonts w:ascii="Times New Roman" w:eastAsia="Times New Roman" w:hAnsi="Times New Roman" w:cs="Times New Roman"/>
+        </w:rPr>
+        <w:t>1 hour: $</w:t>
+      </w:r>
+      <w:bookmarkStart w:id="1" w:name="studio"/>
       <w:bookmarkEnd w:id="1"/>
+      <w:r>
+        <w:rPr>
+          <w:rFonts w:ascii="Times New Roman" w:eastAsia="Times New Roman" w:hAnsi="Times New Roman" w:cs="Times New Roman"/>
+        </w:rPr>
+        <w:t>60</w:t>
+      </w:r>
+    </w:p>
+    <w:p>
+      <w:pPr>
+        <w:spacing w:before="100" w:beforeAutospacing="1" w:after="100" w:afterAutospacing="1"/>
+        <w:rPr>
+          <w:rFonts w:ascii="Times New Roman" w:eastAsia="Times New Roman" w:hAnsi="Times New Roman" w:cs="Times New Roman"/>
+        </w:rPr>
+      </w:pPr>
       <w:r>
         <w:rPr>
           <w:rFonts w:ascii="Times New Roman" w:eastAsia="Times New Roman" w:hAnsi="Times New Roman" w:cs="Times New Roman"/>
           <w:b/>
           <w:bCs/>
         </w:rPr>
-        <w:t>RATES</w:t>
-      </w:r>
-    </w:p>
-    <w:p>
-      <w:pPr>
-        <w:spacing w:before="100" w:beforeAutospacing="1" w:after="100" w:afterAutospacing="1"/>
-        <w:rPr>
-          <w:rFonts w:ascii="Times New Roman" w:eastAsia="Times New Roman" w:hAnsi="Times New Roman" w:cs="Times New Roman"/>
-        </w:rPr>
-      </w:pPr>
-      <w:r>
-        <w:rPr>
-          <w:rFonts w:ascii="Times New Roman" w:eastAsia="Times New Roman" w:hAnsi="Times New Roman" w:cs="Times New Roman"/>
-        </w:rPr>
-        <w:t>30 minutes: $</w:t>
-      </w:r>
-      <w:r>
-        <w:rPr>
-          <w:rFonts w:ascii="Times New Roman" w:eastAsia="Times New Roman" w:hAnsi="Times New Roman" w:cs="Times New Roman"/>
-        </w:rPr>
-        <w:t>30</w:t>
-      </w:r>
-    </w:p>
-    <w:p>
-      <w:pPr>
-        <w:spacing w:before="100" w:beforeAutospacing="1" w:after="100" w:afterAutospacing="1"/>
-        <w:rPr>
-          <w:rFonts w:ascii="Times New Roman" w:eastAsia="Times New Roman" w:hAnsi="Times New Roman" w:cs="Times New Roman"/>
-        </w:rPr>
-      </w:pPr>
-      <w:r>
-        <w:rPr>
-          <w:rFonts w:ascii="Times New Roman" w:eastAsia="Times New Roman" w:hAnsi="Times New Roman" w:cs="Times New Roman"/>
-        </w:rPr>
-        <w:t>45 minutes: $</w:t>
-      </w:r>
-      <w:r>
-        <w:rPr>
-          <w:rFonts w:ascii="Times New Roman" w:eastAsia="Times New Roman" w:hAnsi="Times New Roman" w:cs="Times New Roman"/>
-        </w:rPr>
-        <w:t>45</w:t>
-      </w:r>
-    </w:p>
-    <w:p>
-      <w:pPr>
-        <w:spacing w:before="100" w:beforeAutospacing="1" w:after="100" w:afterAutospacing="1"/>
-        <w:rPr>
-          <w:rFonts w:ascii="Times New Roman" w:eastAsia="Times New Roman" w:hAnsi="Times New Roman" w:cs="Times New Roman"/>
-        </w:rPr>
-      </w:pPr>
-      <w:r>
-        <w:rPr>
-          <w:rFonts w:ascii="Times New Roman" w:eastAsia="Times New Roman" w:hAnsi="Times New Roman" w:cs="Times New Roman"/>
-        </w:rPr>
-        <w:t>1 hour: $</w:t>
-      </w:r>
-      <w:bookmarkStart w:id="2" w:name="studio"/>
+        <w:t>STUDENTS ACCEPTED</w:t>
+      </w:r>
+    </w:p>
+    <w:p>
+      <w:pPr>
+        <w:spacing w:before="100" w:beforeAutospacing="1" w:after="100" w:afterAutospacing="1"/>
+        <w:rPr>
+          <w:rFonts w:ascii="Times New Roman" w:eastAsia="Times New Roman" w:hAnsi="Times New Roman" w:cs="Times New Roman"/>
+        </w:rPr>
+      </w:pPr>
+      <w:r>
+        <w:rPr>
+          <w:rFonts w:ascii="Times New Roman" w:eastAsia="Times New Roman" w:hAnsi="Times New Roman" w:cs="Times New Roman"/>
+        </w:rPr>
+        <w:t xml:space="preserve">I am currently accepting violin students of all ages and </w:t>
+      </w:r>
+      <w:r>
+        <w:rPr>
+          <w:rFonts w:ascii="Times New Roman" w:eastAsia="Times New Roman" w:hAnsi="Times New Roman" w:cs="Times New Roman"/>
+        </w:rPr>
+        <w:t>beginner to beginner-intermediate level</w:t>
+      </w:r>
+      <w:r>
+        <w:rPr>
+          <w:rFonts w:ascii="Times New Roman" w:eastAsia="Times New Roman" w:hAnsi="Times New Roman" w:cs="Times New Roman"/>
+        </w:rPr>
+        <w:t>.</w:t>
+      </w:r>
+      <w:r>
+        <w:rPr>
+          <w:rFonts w:ascii="Times New Roman" w:eastAsia="Times New Roman" w:hAnsi="Times New Roman" w:cs="Times New Roman"/>
+        </w:rPr>
+        <w:t xml:space="preserve"> </w:t>
+      </w:r>
+      <w:r>
+        <w:rPr>
+          <w:rFonts w:ascii="Times New Roman" w:eastAsia="Times New Roman" w:hAnsi="Times New Roman" w:cs="Times New Roman"/>
+        </w:rPr>
+        <w:t xml:space="preserve">If your child </w:t>
+      </w:r>
+      <w:r>
+        <w:rPr>
+          <w:rFonts w:ascii="Times New Roman" w:eastAsia="Times New Roman" w:hAnsi="Times New Roman" w:cs="Times New Roman"/>
+        </w:rPr>
+        <w:t>needs any special accommodations</w:t>
+      </w:r>
+      <w:r>
+        <w:rPr>
+          <w:rFonts w:ascii="Times New Roman" w:eastAsia="Times New Roman" w:hAnsi="Times New Roman" w:cs="Times New Roman"/>
+        </w:rPr>
+        <w:t xml:space="preserve"> PLEASE </w:t>
+      </w:r>
+      <w:r>
+        <w:rPr>
+          <w:rFonts w:ascii="Times New Roman" w:eastAsia="Times New Roman" w:hAnsi="Times New Roman" w:cs="Times New Roman"/>
+        </w:rPr>
+        <w:t>make sure to give me a heads up so we can determine if I’m a good fit for them</w:t>
+      </w:r>
+      <w:r>
+        <w:rPr>
+          <w:rFonts w:ascii="Times New Roman" w:eastAsia="Times New Roman" w:hAnsi="Times New Roman" w:cs="Times New Roman"/>
+        </w:rPr>
+        <w:t>.</w:t>
+      </w:r>
+    </w:p>
+    <w:p>
+      <w:pPr>
+        <w:spacing w:before="100" w:beforeAutospacing="1" w:after="100" w:afterAutospacing="1"/>
+        <w:rPr>
+          <w:rFonts w:ascii="Times New Roman" w:eastAsia="Times New Roman" w:hAnsi="Times New Roman" w:cs="Times New Roman"/>
+        </w:rPr>
+      </w:pPr>
+      <w:bookmarkStart w:id="2" w:name="rates"/>
       <w:bookmarkEnd w:id="2"/>
-      <w:r>
-        <w:rPr>
-          <w:rFonts w:ascii="Times New Roman" w:eastAsia="Times New Roman" w:hAnsi="Times New Roman" w:cs="Times New Roman"/>
-        </w:rPr>
-        <w:t>60</w:t>
-      </w:r>
-    </w:p>
-    <w:p>
-      <w:pPr>
-        <w:spacing w:before="100" w:beforeAutospacing="1" w:after="100" w:afterAutospacing="1"/>
-        <w:rPr>
-          <w:rFonts w:ascii="Times New Roman" w:eastAsia="Times New Roman" w:hAnsi="Times New Roman" w:cs="Times New Roman"/>
-        </w:rPr>
-      </w:pPr>
       <w:r>
         <w:rPr>
           <w:rFonts w:ascii="Times New Roman" w:eastAsia="Times New Roman" w:hAnsi="Times New Roman" w:cs="Times New Roman"/>
@@ -391,14 +419,7 @@
         <w:rPr>
           <w:rFonts w:ascii="Times New Roman" w:eastAsia="Times New Roman" w:hAnsi="Times New Roman" w:cs="Times New Roman"/>
         </w:rPr>
-        <w:t xml:space="preserve">After the first two lessons, new students should plan on committing to a minimum of three full months of lessons. I would prefer students to commit to an entire year of lessons with me, or 2 recitals. Violin is a difficult instrument, and takes time and patience to get to change teachers or </w:t>
-      </w:r>
-      <w:r>
-        <w:rPr>
-          <w:rFonts w:ascii="Times New Roman" w:eastAsia="Times New Roman" w:hAnsi="Times New Roman" w:cs="Times New Roman"/>
-        </w:rPr>
-        <w:lastRenderedPageBreak/>
-        <w:t>start the violin in general. For example, it can easily take an entire year to get through Suzuki Book 1.</w:t>
+        <w:t>After the first two lessons, new students should plan on committing to a minimum of three full months of lessons. I would prefer students to commit to an entire year of lessons with me, or 2 recitals. Violin is a difficult instrument, and takes time and patience to get to change teachers or start the violin in general. For example, it can easily take an entire year to get through Suzuki Book 1.</w:t>
       </w:r>
     </w:p>
     <w:p>
@@ -414,6 +435,7 @@
           <w:b/>
           <w:bCs/>
         </w:rPr>
+        <w:lastRenderedPageBreak/>
         <w:t>STUDIO LOCATIONS</w:t>
       </w:r>
     </w:p>
@@ -746,27 +768,21 @@
         <w:rPr>
           <w:rFonts w:ascii="Times New Roman" w:eastAsia="Times New Roman" w:hAnsi="Times New Roman" w:cs="Times New Roman"/>
         </w:rPr>
-        <w:t xml:space="preserve">If you are running late on a lesson, please text me immediately. If I don’t hear from you within 15 minutes of the lesson start time, I reserve the right to leave, and you have forfeited your lesson time. Additionally, lessons cannot be made up when canceled after the set lesson time has </w:t>
-      </w:r>
+        <w:t>If you are running late on a lesson, please text me immediately. If I don’t hear from you within 15 minutes of the lesson start time, I reserve the right to leave, and you have forfeited your lesson time. Additionally, lessons cannot be made up when canceled after the set lesson time has already started. Please do not ask me to make up this type of missed lesson as I have set aside my time for your lesson.</w:t>
+      </w:r>
+    </w:p>
+    <w:p>
+      <w:pPr>
+        <w:spacing w:before="100" w:beforeAutospacing="1" w:after="100" w:afterAutospacing="1"/>
+        <w:rPr>
+          <w:rFonts w:ascii="Times New Roman" w:eastAsia="Times New Roman" w:hAnsi="Times New Roman" w:cs="Times New Roman"/>
+        </w:rPr>
+      </w:pPr>
       <w:r>
         <w:rPr>
           <w:rFonts w:ascii="Times New Roman" w:eastAsia="Times New Roman" w:hAnsi="Times New Roman" w:cs="Times New Roman"/>
         </w:rPr>
         <w:lastRenderedPageBreak/>
-        <w:t>already started. Please do not ask me to make up this type of missed lesson as I have set aside my time for your lesson.</w:t>
-      </w:r>
-    </w:p>
-    <w:p>
-      <w:pPr>
-        <w:spacing w:before="100" w:beforeAutospacing="1" w:after="100" w:afterAutospacing="1"/>
-        <w:rPr>
-          <w:rFonts w:ascii="Times New Roman" w:eastAsia="Times New Roman" w:hAnsi="Times New Roman" w:cs="Times New Roman"/>
-        </w:rPr>
-      </w:pPr>
-      <w:r>
-        <w:rPr>
-          <w:rFonts w:ascii="Times New Roman" w:eastAsia="Times New Roman" w:hAnsi="Times New Roman" w:cs="Times New Roman"/>
-        </w:rPr>
         <w:t>There are times when I am called to perform for an event, which may require me to reschedule your lesson. I will always notify students/parents ASAP if and when this part of my profession impacts your scheduled lesson time. Thank you for understanding.</w:t>
       </w:r>
     </w:p>
@@ -911,27 +927,21 @@
         <w:rPr>
           <w:rFonts w:ascii="Times New Roman" w:eastAsia="Times New Roman" w:hAnsi="Times New Roman" w:cs="Times New Roman"/>
         </w:rPr>
-        <w:t xml:space="preserve">Daily practice is very important for violin progress. The most important days to practice are the day after your lesson, and the day before your lesson. Please remember 15 minutes a day is much </w:t>
-      </w:r>
+        <w:t>Daily practice is very important for violin progress. The most important days to practice are the day after your lesson, and the day before your lesson. Please remember 15 minutes a day is much better than cramming an hour practice right before the lesson. I have found that “practice calendars” are helpful for students of all ages.</w:t>
+      </w:r>
+    </w:p>
+    <w:p>
+      <w:pPr>
+        <w:spacing w:before="100" w:beforeAutospacing="1" w:after="100" w:afterAutospacing="1"/>
+        <w:rPr>
+          <w:rFonts w:ascii="Times New Roman" w:eastAsia="Times New Roman" w:hAnsi="Times New Roman" w:cs="Times New Roman"/>
+        </w:rPr>
+      </w:pPr>
       <w:r>
         <w:rPr>
           <w:rFonts w:ascii="Times New Roman" w:eastAsia="Times New Roman" w:hAnsi="Times New Roman" w:cs="Times New Roman"/>
         </w:rPr>
         <w:lastRenderedPageBreak/>
-        <w:t>better than cramming an hour practice right before the lesson. I have found that “practice calendars” are helpful for students of all ages.</w:t>
-      </w:r>
-    </w:p>
-    <w:p>
-      <w:pPr>
-        <w:spacing w:before="100" w:beforeAutospacing="1" w:after="100" w:afterAutospacing="1"/>
-        <w:rPr>
-          <w:rFonts w:ascii="Times New Roman" w:eastAsia="Times New Roman" w:hAnsi="Times New Roman" w:cs="Times New Roman"/>
-        </w:rPr>
-      </w:pPr>
-      <w:r>
-        <w:rPr>
-          <w:rFonts w:ascii="Times New Roman" w:eastAsia="Times New Roman" w:hAnsi="Times New Roman" w:cs="Times New Roman"/>
-        </w:rPr>
         <w:t>SLOW PRACTICE is always very important! Slow practice allows you to hear intonation, manage the bow, and improve your sound quality. Slow practice allows you to listen to the intonation, and immediately fix your notes. Always practice your songs slow before playing them fast. The tempos on the CDs can be extremely fast, and I do not want my students playing them so fast. I only want to hear my students playing tempos where they sound good and are in control. Slower and in control is exponentially better than fast and sloppy. As a violinist, you are expected to always be listening and adjusting. Please don’t wait for me to tell you the note is out of tune. Listen and adjust. Listen and adjust. Always!</w:t>
       </w:r>
     </w:p>
@@ -1120,21 +1130,21 @@
           <w:b/>
           <w:bCs/>
         </w:rPr>
+        <w:t>HOME STUDIO POLICIES</w:t>
+      </w:r>
+    </w:p>
+    <w:p>
+      <w:pPr>
+        <w:spacing w:before="100" w:beforeAutospacing="1" w:after="100" w:afterAutospacing="1"/>
+        <w:rPr>
+          <w:rFonts w:ascii="Times New Roman" w:eastAsia="Times New Roman" w:hAnsi="Times New Roman" w:cs="Times New Roman"/>
+        </w:rPr>
+      </w:pPr>
+      <w:r>
+        <w:rPr>
+          <w:rFonts w:ascii="Times New Roman" w:eastAsia="Times New Roman" w:hAnsi="Times New Roman" w:cs="Times New Roman"/>
+        </w:rPr>
         <w:lastRenderedPageBreak/>
-        <w:t>HOME STUDIO POLICIES</w:t>
-      </w:r>
-    </w:p>
-    <w:p>
-      <w:pPr>
-        <w:spacing w:before="100" w:beforeAutospacing="1" w:after="100" w:afterAutospacing="1"/>
-        <w:rPr>
-          <w:rFonts w:ascii="Times New Roman" w:eastAsia="Times New Roman" w:hAnsi="Times New Roman" w:cs="Times New Roman"/>
-        </w:rPr>
-      </w:pPr>
-      <w:r>
-        <w:rPr>
-          <w:rFonts w:ascii="Times New Roman" w:eastAsia="Times New Roman" w:hAnsi="Times New Roman" w:cs="Times New Roman"/>
-        </w:rPr>
         <w:t>Parents: Please make sure that students and siblings under 10 years old are well mannered, respectful and calm while in my home. I do not tolerate running around and yelling and screaming in my living room. I expect parents to parent their children, and not to rely on me to get them to behave. If children are not paying attention and not being respectful, I reserve the right to stop the lesson early. I am a violin teacher and not a paid babysitter.</w:t>
       </w:r>
     </w:p>

</xml_diff>